<commit_message>
Added story, end of room and you died narrations
</commit_message>
<xml_diff>
--- a/narration/Narration Notes.docx
+++ b/narration/Narration Notes.docx
@@ -44,27 +44,116 @@
       <w:r>
         <w:t>Take5 – Constipated Nic Cage</w:t>
       </w:r>
+    </w:p>
+    <w:p>
+      <w:r>
+        <w:t>Intro Lines:</w:t>
+      </w:r>
+    </w:p>
+    <w:p>
+      <w:r>
+        <w:t>Most good stories feature a hero, someone who is smart or strong, brave or talented.</w:t>
+      </w:r>
+    </w:p>
+    <w:p>
+      <w:r>
+        <w:t>This is not one of those stories.</w:t>
+      </w:r>
+    </w:p>
+    <w:p>
+      <w:r>
+        <w:t>This is a story about Kevin, who woke up late for dungeon day.</w:t>
+      </w:r>
+    </w:p>
+    <w:p/>
+    <w:p>
+      <w:r>
+        <w:t>Story lines:</w:t>
+      </w:r>
+    </w:p>
+    <w:p>
+      <w:r>
+        <w:t xml:space="preserve">While Kevin was having the slumber of a lifetime, his friends Alex Dungeon Crusher and Jonny the </w:t>
+      </w:r>
+      <w:proofErr w:type="spellStart"/>
+      <w:r>
+        <w:t>Brauny</w:t>
+      </w:r>
+      <w:proofErr w:type="spellEnd"/>
+      <w:r>
+        <w:t xml:space="preserve"> were </w:t>
+      </w:r>
+      <w:r>
+        <w:t>chopping down</w:t>
+      </w:r>
+      <w:r>
+        <w:t xml:space="preserve"> mons</w:t>
+      </w:r>
       <w:bookmarkStart w:id="0" w:name="_GoBack"/>
       <w:bookmarkEnd w:id="0"/>
-    </w:p>
-    <w:p>
-      <w:r>
-        <w:t>Intro Lines:</w:t>
-      </w:r>
-    </w:p>
-    <w:p>
-      <w:r>
-        <w:t>Most good stories feature a hero, someone who is smart or strong, brave or talented.</w:t>
-      </w:r>
-    </w:p>
-    <w:p>
-      <w:r>
-        <w:t>This is not one of those stories.</w:t>
-      </w:r>
-    </w:p>
-    <w:p>
-      <w:r>
-        <w:t>This is a story about Kevin, who woke up late for dungeon day.</w:t>
+      <w:r>
+        <w:t xml:space="preserve">ters. </w:t>
+      </w:r>
+      <w:r>
+        <w:t xml:space="preserve">However, they left the striders because they didn’t want eye goop on their swords. </w:t>
+      </w:r>
+      <w:r>
+        <w:t xml:space="preserve"> </w:t>
+      </w:r>
+      <w:r>
+        <w:t>Kevin, not having anything else to do, decided he would finish the job. Yeah… well, we’ll see how that goes.</w:t>
+      </w:r>
+    </w:p>
+    <w:p/>
+    <w:p>
+      <w:r>
+        <w:t>End of room lines:</w:t>
+      </w:r>
+    </w:p>
+    <w:p>
+      <w:r>
+        <w:t>Hm I’m surprised he killed that one</w:t>
+      </w:r>
+    </w:p>
+    <w:p>
+      <w:r>
+        <w:t>Lucky shot I guess</w:t>
+      </w:r>
+    </w:p>
+    <w:p>
+      <w:r>
+        <w:t>I think that one was already weakened</w:t>
+      </w:r>
+    </w:p>
+    <w:p>
+      <w:r>
+        <w:t>I guess Striders really aren’t that strong</w:t>
+      </w:r>
+    </w:p>
+    <w:p/>
+    <w:p>
+      <w:r>
+        <w:t>You died:</w:t>
+      </w:r>
+    </w:p>
+    <w:p>
+      <w:r>
+        <w:t>I guess Kevin should have stayed in bed today</w:t>
+      </w:r>
+    </w:p>
+    <w:p>
+      <w:r>
+        <w:t>I guess this is a job for a real hero</w:t>
+      </w:r>
+    </w:p>
+    <w:p>
+      <w:r>
+        <w:t>To be honest, I didn’t think he’d make it this far</w:t>
+      </w:r>
+    </w:p>
+    <w:p>
+      <w:r>
+        <w:t>Yeah, well he tried his best</w:t>
       </w:r>
     </w:p>
     <w:sectPr>

</xml_diff>